<commit_message>
Modificacion de la portatil
</commit_message>
<xml_diff>
--- a/Docword.docx
+++ b/Docword.docx
@@ -5,6 +5,17 @@
     <w:p>
       <w:r>
         <w:t>Mi documento de Word… WAKALA!!!!!!</w:t>
+      </w:r>
+    </w:p>
+    <w:p/>
+    <w:p>
+      <w:proofErr w:type="spellStart"/>
+      <w:r>
+        <w:t>Modificacion</w:t>
+      </w:r>
+      <w:proofErr w:type="spellEnd"/>
+      <w:r>
+        <w:t xml:space="preserve"> de la portatil</w:t>
       </w:r>
       <w:bookmarkStart w:id="0" w:name="_GoBack"/>
       <w:bookmarkEnd w:id="0"/>

</xml_diff>